<commit_message>
Changed Portfolio layout from a messy collage to a list with details
</commit_message>
<xml_diff>
--- a/assets/docs/Resume.docx
+++ b/assets/docs/Resume.docx
@@ -68,72 +68,6 @@
       </w:r>
       <w:r>
         <w:t>github.com/mlipina1234</w:t>
-      </w:r>
-    </w:p>
-    <w:p>
-      <w:pPr>
-        <w:pStyle w:val="Heading1"/>
-        <w:spacing w:before="0"/>
-        <w:rPr>
-          <w:rFonts w:asciiTheme="minorHAnsi" w:eastAsiaTheme="minorEastAsia" w:hAnsiTheme="minorHAnsi" w:cstheme="minorBidi"/>
-          <w:color w:val="auto"/>
-          <w:sz w:val="22"/>
-          <w:szCs w:val="22"/>
-        </w:rPr>
-      </w:pPr>
-      <w:r>
-        <w:t>Objective</w:t>
-      </w:r>
-    </w:p>
-    <w:p>
-      <w:pPr>
-        <w:pStyle w:val="Heading1"/>
-        <w:spacing w:before="0"/>
-        <w:rPr>
-          <w:rFonts w:asciiTheme="minorHAnsi" w:hAnsiTheme="minorHAnsi"/>
-          <w:b w:val="0"/>
-          <w:sz w:val="18"/>
-          <w:szCs w:val="18"/>
-        </w:rPr>
-      </w:pPr>
-      <w:r>
-        <w:tab/>
-      </w:r>
-      <w:r>
-        <w:rPr>
-          <w:rFonts w:asciiTheme="minorHAnsi" w:hAnsiTheme="minorHAnsi"/>
-          <w:b w:val="0"/>
-          <w:sz w:val="18"/>
-          <w:szCs w:val="18"/>
-        </w:rPr>
-        <w:t>Seeking a</w:t>
-      </w:r>
-      <w:r>
-        <w:rPr>
-          <w:rFonts w:asciiTheme="minorHAnsi" w:hAnsiTheme="minorHAnsi"/>
-          <w:b w:val="0"/>
-          <w:sz w:val="18"/>
-          <w:szCs w:val="18"/>
-        </w:rPr>
-        <w:t xml:space="preserve"> programming-centric</w:t>
-      </w:r>
-      <w:r>
-        <w:rPr>
-          <w:rFonts w:asciiTheme="minorHAnsi" w:hAnsiTheme="minorHAnsi"/>
-          <w:b w:val="0"/>
-          <w:sz w:val="18"/>
-          <w:szCs w:val="18"/>
-        </w:rPr>
-        <w:t xml:space="preserve"> internship</w:t>
-      </w:r>
-      <w:r>
-        <w:rPr>
-          <w:rFonts w:asciiTheme="minorHAnsi" w:hAnsiTheme="minorHAnsi"/>
-          <w:b w:val="0"/>
-          <w:sz w:val="18"/>
-          <w:szCs w:val="18"/>
-        </w:rPr>
-        <w:t xml:space="preserve"> or co-op</w:t>
       </w:r>
     </w:p>
     <w:sdt>
@@ -340,21 +274,18 @@
         <w:rPr>
           <w:b/>
         </w:rPr>
-        <w:t xml:space="preserve">Programming </w:t>
-      </w:r>
-      <w:proofErr w:type="gramStart"/>
+        <w:t>Languages</w:t>
+      </w:r>
+      <w:bookmarkStart w:id="0" w:name="_GoBack"/>
+      <w:bookmarkEnd w:id="0"/>
       <w:r>
         <w:rPr>
           <w:b/>
         </w:rPr>
-        <w:t xml:space="preserve">Languages </w:t>
-      </w:r>
-      <w:r>
-        <w:t>:</w:t>
-      </w:r>
-      <w:proofErr w:type="gramEnd"/>
-      <w:r>
-        <w:t xml:space="preserve"> C#, C++, Java, Python, JSON, HTML, CSS</w:t>
+        <w:t xml:space="preserve"> </w:t>
+      </w:r>
+      <w:r>
+        <w:t>: C#, C++, Java, Python, JSON, HTML, CSS</w:t>
       </w:r>
       <w:r>
         <w:t>, PHP</w:t>
@@ -1625,8 +1556,6 @@
       <w:r>
         <w:t>I’ve made</w:t>
       </w:r>
-      <w:bookmarkStart w:id="0" w:name="_GoBack"/>
-      <w:bookmarkEnd w:id="0"/>
     </w:p>
     <w:sectPr>
       <w:footerReference w:type="default" r:id="rId8"/>
@@ -3226,6 +3155,7 @@
     <w:rsid w:val="007755BC"/>
     <w:rsid w:val="00A52016"/>
     <w:rsid w:val="00A67CA7"/>
+    <w:rsid w:val="00B428FB"/>
     <w:rsid w:val="00B776D7"/>
     <w:rsid w:val="00C21042"/>
     <w:rsid w:val="00C330BC"/>

</xml_diff>

<commit_message>
Added a bunch of new videos
</commit_message>
<xml_diff>
--- a/assets/docs/Resume.docx
+++ b/assets/docs/Resume.docx
@@ -350,6 +350,7 @@
         <w:t xml:space="preserve">2015 – 2017 </w:t>
       </w:r>
     </w:p>
+    <w:p/>
     <w:p>
       <w:pPr>
         <w:pStyle w:val="Heading1"/>
@@ -679,8 +680,6 @@
       <w:r>
         <w:t xml:space="preserve">simulate </w:t>
       </w:r>
-      <w:bookmarkStart w:id="0" w:name="_GoBack"/>
-      <w:bookmarkEnd w:id="0"/>
       <w:r>
         <w:t xml:space="preserve"> different levels of traffic</w:t>
       </w:r>
@@ -1140,13 +1139,7 @@
         <w:t xml:space="preserve"> </w:t>
       </w:r>
       <w:r>
-        <w:t>|  Survival Horror  (</w:t>
-      </w:r>
-      <w:r>
-        <w:t xml:space="preserve"> C++ /</w:t>
-      </w:r>
-      <w:r>
-        <w:t xml:space="preserve"> Unreal Engine ) |  </w:t>
+        <w:t xml:space="preserve">|  Survival Horror  ( C++ / Unreal Engine ) |  </w:t>
       </w:r>
       <w:r>
         <w:rPr>
@@ -1397,6 +1390,18 @@
       <w:r>
         <w:t>Implemented dynamically-loaded dialogue trees for rapid iteration of dialogue trees (JSON)</w:t>
       </w:r>
+    </w:p>
+    <w:p>
+      <w:pPr>
+        <w:pStyle w:val="ListBullet"/>
+        <w:numPr>
+          <w:ilvl w:val="0"/>
+          <w:numId w:val="0"/>
+        </w:numPr>
+        <w:ind w:left="144" w:hanging="144"/>
+      </w:pPr>
+      <w:bookmarkStart w:id="0" w:name="_GoBack"/>
+      <w:bookmarkEnd w:id="0"/>
     </w:p>
     <w:p>
       <w:pPr>
@@ -3144,6 +3149,7 @@
     <w:rsid w:val="000A66D8"/>
     <w:rsid w:val="00112CEC"/>
     <w:rsid w:val="0019478E"/>
+    <w:rsid w:val="001D364C"/>
     <w:rsid w:val="002A27C8"/>
     <w:rsid w:val="00440056"/>
     <w:rsid w:val="0058623B"/>

</xml_diff>